<commit_message>
Script 2 e 3
</commit_message>
<xml_diff>
--- a/Testes/Caso de Teste Cad. Auxiliar_Tipo do Equipamento.docx
+++ b/Testes/Caso de Teste Cad. Auxiliar_Tipo do Equipamento.docx
@@ -1335,24 +1335,8 @@
           <w:b w:val="0"/>
           <w:lang w:val="pt-BR"/>
         </w:rPr>
-        <w:t xml:space="preserve"> (Igual a algum já existente)</w:t>
-      </w:r>
-      <w:proofErr w:type="gramStart"/>
-      <w:r>
-        <w:rPr>
-          <w:b w:val="0"/>
-          <w:lang w:val="pt-BR"/>
-        </w:rPr>
-        <w:t>;</w:t>
-      </w:r>
-      <w:r>
-        <w:rPr>
-          <w:b w:val="0"/>
-          <w:lang w:val="pt-BR"/>
-        </w:rPr>
-        <w:t>;</w:t>
-      </w:r>
-      <w:proofErr w:type="gramEnd"/>
+        <w:t xml:space="preserve"> (Igual a algum já existente);</w:t>
+      </w:r>
     </w:p>
     <w:p>
       <w:pPr>
@@ -6918,8 +6902,9 @@
     <w:panose1 w:val="020B0604030504040204"/>
     <w:charset w:val="00"/>
     <w:family w:val="swiss"/>
+    <w:notTrueType/>
     <w:pitch w:val="variable"/>
-    <w:sig w:usb0="E1002EFF" w:usb1="C000605B" w:usb2="00000029" w:usb3="00000000" w:csb0="000101FF" w:csb1="00000000"/>
+    <w:sig w:usb0="00000003" w:usb1="00000000" w:usb2="00000000" w:usb3="00000000" w:csb0="00000001" w:csb1="00000000"/>
   </w:font>
   <w:font w:name="Cambria">
     <w:panose1 w:val="02040503050406030204"/>
@@ -6953,6 +6938,7 @@
     <w:rsid w:val="003C09A7"/>
     <w:rsid w:val="003F22DC"/>
     <w:rsid w:val="00762236"/>
+    <w:rsid w:val="009551BD"/>
     <w:rsid w:val="00A95C05"/>
     <w:rsid w:val="00EA313D"/>
     <w:rsid w:val="00EA51DF"/>

</xml_diff>